<commit_message>
Uploaded contents of Technical Design Document
</commit_message>
<xml_diff>
--- a/ProgrammingExercise7/MarquesePendergrass_ProgrammingExercise_7.docx
+++ b/ProgrammingExercise7/MarquesePendergrass_ProgrammingExercise_7.docx
@@ -2,6 +2,434 @@
 <file path=word/document.xml><?xml version="1.0" encoding="utf-8"?>
 <w:document xmlns:wpc="http://schemas.microsoft.com/office/word/2010/wordprocessingCanvas" xmlns:cx="http://schemas.microsoft.com/office/drawing/2014/chartex" xmlns:cx1="http://schemas.microsoft.com/office/drawing/2015/9/8/chartex" xmlns:cx2="http://schemas.microsoft.com/office/drawing/2015/10/21/chartex" xmlns:cx3="http://schemas.microsoft.com/office/drawing/2016/5/9/chartex" xmlns:cx4="http://schemas.microsoft.com/office/drawing/2016/5/10/chartex" xmlns:cx5="http://schemas.microsoft.com/office/drawing/2016/5/11/chartex" xmlns:cx6="http://schemas.microsoft.com/office/drawing/2016/5/12/chartex" xmlns:cx7="http://schemas.microsoft.com/office/drawing/2016/5/13/chartex" xmlns:cx8="http://schemas.microsoft.com/office/drawing/2016/5/14/chartex" xmlns:mc="http://schemas.openxmlformats.org/markup-compatibility/2006" xmlns:aink="http://schemas.microsoft.com/office/drawing/2016/ink" xmlns:am3d="http://schemas.microsoft.com/office/drawing/2017/model3d" xmlns:o="urn:schemas-microsoft-com:office:office" xmlns:oel="http://schemas.microsoft.com/office/2019/extlst" xmlns:r="http://schemas.openxmlformats.org/officeDocument/2006/relationships" xmlns:m="http://schemas.openxmlformats.org/officeDocument/2006/math" xmlns:v="urn:schemas-microsoft-com:vml" xmlns:wp14="http://schemas.microsoft.com/office/word/2010/wordprocessingDrawing" xmlns:wp="http://schemas.openxmlformats.org/drawingml/2006/wordprocessingDrawing" xmlns:w10="urn:schemas-microsoft-com:office:word" xmlns:w="http://schemas.openxmlformats.org/wordprocessingml/2006/main" xmlns:w14="http://schemas.microsoft.com/office/word/2010/wordml" xmlns:w15="http://schemas.microsoft.com/office/word/2012/wordml" xmlns:w16cex="http://schemas.microsoft.com/office/word/2018/wordml/cex" xmlns:w16cid="http://schemas.microsoft.com/office/word/2016/wordml/cid" xmlns:w16="http://schemas.microsoft.com/office/word/2018/wordml" xmlns:w16du="http://schemas.microsoft.com/office/word/2023/wordml/word16du" xmlns:w16sdtdh="http://schemas.microsoft.com/office/word/2020/wordml/sdtdatahash" xmlns:w16sdtfl="http://schemas.microsoft.com/office/word/2024/wordml/sdtformatlock" xmlns:w16se="http://schemas.microsoft.com/office/word/2015/wordml/symex" xmlns:wpg="http://schemas.microsoft.com/office/word/2010/wordprocessingGroup" xmlns:wpi="http://schemas.microsoft.com/office/word/2010/wordprocessingInk" xmlns:wne="http://schemas.microsoft.com/office/word/2006/wordml" xmlns:wps="http://schemas.microsoft.com/office/word/2010/wordprocessingShape" mc:Ignorable="w14 w15 w16se w16cid w16 w16cex w16sdtdh w16sdtfl w16du wp14">
   <w:body>
+    <w:p>
+      <w:pPr>
+        <w:rPr>
+          <w:b/>
+          <w:bCs/>
+        </w:rPr>
+      </w:pPr>
+      <w:r>
+        <w:rPr>
+          <w:b/>
+          <w:bCs/>
+        </w:rPr>
+        <w:t>Technical Design Document: MarquesePendergrass_ProgrammingExercise_7.py</w:t>
+      </w:r>
+    </w:p>
+    <w:p>
+      <w:r>
+        <w:rPr>
+          <w:b/>
+          <w:bCs/>
+        </w:rPr>
+        <w:t xml:space="preserve">Name: </w:t>
+      </w:r>
+      <w:r>
+        <w:t xml:space="preserve"> Marquese Pendergrass</w:t>
+      </w:r>
+    </w:p>
+    <w:p>
+      <w:r>
+        <w:rPr>
+          <w:b/>
+          <w:bCs/>
+        </w:rPr>
+        <w:t xml:space="preserve">Date Created: </w:t>
+      </w:r>
+      <w:r>
+        <w:t>October 19</w:t>
+      </w:r>
+      <w:r>
+        <w:rPr>
+          <w:vertAlign w:val="superscript"/>
+        </w:rPr>
+        <w:t>th</w:t>
+      </w:r>
+      <w:r>
+        <w:t>, 2025</w:t>
+      </w:r>
+    </w:p>
+    <w:p>
+      <w:pPr>
+        <w:rPr>
+          <w:b/>
+          <w:bCs/>
+        </w:rPr>
+      </w:pPr>
+    </w:p>
+    <w:p>
+      <w:pPr>
+        <w:rPr>
+          <w:b/>
+          <w:bCs/>
+        </w:rPr>
+      </w:pPr>
+      <w:r>
+        <w:rPr>
+          <w:b/>
+          <w:bCs/>
+        </w:rPr>
+        <w:t>Program Description:</w:t>
+      </w:r>
+    </w:p>
+    <w:p>
+      <w:r>
+        <w:t>Program reads a paragraph that the user enters and splits it into sentences using regular expressions.</w:t>
+      </w:r>
+    </w:p>
+    <w:p>
+      <w:pPr>
+        <w:rPr>
+          <w:b/>
+          <w:bCs/>
+        </w:rPr>
+      </w:pPr>
+      <w:r>
+        <w:rPr>
+          <w:b/>
+          <w:bCs/>
+        </w:rPr>
+        <w:t>Functions used in the Program:</w:t>
+      </w:r>
+    </w:p>
+    <w:p>
+      <w:r>
+        <w:t xml:space="preserve">1. </w:t>
+      </w:r>
+      <w:r>
+        <w:rPr>
+          <w:b/>
+          <w:bCs/>
+        </w:rPr>
+        <w:t>Function Name:</w:t>
+      </w:r>
+      <w:r>
+        <w:t xml:space="preserve"> sentences_separator(text)</w:t>
+      </w:r>
+    </w:p>
+    <w:p>
+      <w:r>
+        <w:rPr>
+          <w:b/>
+          <w:bCs/>
+        </w:rPr>
+        <w:t>Description:</w:t>
+      </w:r>
+      <w:r>
+        <w:t xml:space="preserve"> Separates a paragraph into individual sentences using a regular expression pattern with look-ahead for punctuation and capitalization.</w:t>
+      </w:r>
+    </w:p>
+    <w:p>
+      <w:r>
+        <w:rPr>
+          <w:b/>
+          <w:bCs/>
+        </w:rPr>
+        <w:t>Parameters:</w:t>
+      </w:r>
+      <w:r>
+        <w:t xml:space="preserve"> text (str) – the paragraph entered by the user.</w:t>
+      </w:r>
+    </w:p>
+    <w:p>
+      <w:pPr>
+        <w:rPr>
+          <w:b/>
+          <w:bCs/>
+        </w:rPr>
+      </w:pPr>
+      <w:r>
+        <w:rPr>
+          <w:b/>
+          <w:bCs/>
+        </w:rPr>
+        <w:t>Variables:</w:t>
+      </w:r>
+    </w:p>
+    <w:p>
+      <w:r>
+        <w:t>1.</w:t>
+      </w:r>
+      <w:r>
+        <w:t xml:space="preserve"> pat –</w:t>
+      </w:r>
+      <w:r>
+        <w:t xml:space="preserve"> </w:t>
+      </w:r>
+      <w:r>
+        <w:t>pattern used to detect sentence boundaries.</w:t>
+      </w:r>
+    </w:p>
+    <w:p>
+      <w:r>
+        <w:t xml:space="preserve">2. text – stores the </w:t>
+      </w:r>
+      <w:r>
+        <w:t>contents of the paragraph the user entered</w:t>
+      </w:r>
+      <w:r>
+        <w:t>.</w:t>
+      </w:r>
+    </w:p>
+    <w:p>
+      <w:pPr>
+        <w:rPr>
+          <w:b/>
+          <w:bCs/>
+        </w:rPr>
+      </w:pPr>
+      <w:r>
+        <w:rPr>
+          <w:b/>
+          <w:bCs/>
+        </w:rPr>
+        <w:t>Logical Steps:</w:t>
+      </w:r>
+    </w:p>
+    <w:p>
+      <w:r>
+        <w:t>1. Define a regex pattern that matches sentences.</w:t>
+      </w:r>
+    </w:p>
+    <w:p>
+      <w:r>
+        <w:t>2. Use re.findall to capture all matches based on the pattern.</w:t>
+      </w:r>
+    </w:p>
+    <w:p>
+      <w:r>
+        <w:t>3. Return the list of matched sentences.</w:t>
+      </w:r>
+    </w:p>
+    <w:p>
+      <w:r>
+        <w:t>Returns: list – sentences extracted from the paragraph.</w:t>
+      </w:r>
+    </w:p>
+    <w:p>
+      <w:r>
+        <w:t xml:space="preserve">2. </w:t>
+      </w:r>
+      <w:r>
+        <w:rPr>
+          <w:b/>
+          <w:bCs/>
+        </w:rPr>
+        <w:t>Function Name:</w:t>
+      </w:r>
+      <w:r>
+        <w:t xml:space="preserve"> main()</w:t>
+      </w:r>
+    </w:p>
+    <w:p>
+      <w:r>
+        <w:rPr>
+          <w:b/>
+          <w:bCs/>
+        </w:rPr>
+        <w:t>Description:</w:t>
+      </w:r>
+      <w:r>
+        <w:t xml:space="preserve"> Handles program execution including user input collection, calling the sentence-separation function, and displaying results.</w:t>
+      </w:r>
+    </w:p>
+    <w:p>
+      <w:r>
+        <w:rPr>
+          <w:b/>
+          <w:bCs/>
+        </w:rPr>
+        <w:t>Parameters:</w:t>
+      </w:r>
+      <w:r>
+        <w:t xml:space="preserve"> None</w:t>
+      </w:r>
+    </w:p>
+    <w:p>
+      <w:pPr>
+        <w:rPr>
+          <w:b/>
+          <w:bCs/>
+        </w:rPr>
+      </w:pPr>
+      <w:r>
+        <w:rPr>
+          <w:b/>
+          <w:bCs/>
+        </w:rPr>
+        <w:t>Variables:</w:t>
+      </w:r>
+    </w:p>
+    <w:p>
+      <w:r>
+        <w:t>1. lines – stores user input lines until a blank line is entered.</w:t>
+      </w:r>
+    </w:p>
+    <w:p>
+      <w:r>
+        <w:t>2. paragraph – contains the combined user input text.</w:t>
+      </w:r>
+    </w:p>
+    <w:p>
+      <w:r>
+        <w:lastRenderedPageBreak/>
+        <w:t>3. sentences – list of sentences returned by the separator function.</w:t>
+      </w:r>
+    </w:p>
+    <w:p>
+      <w:pPr>
+        <w:rPr>
+          <w:b/>
+          <w:bCs/>
+        </w:rPr>
+      </w:pPr>
+      <w:r>
+        <w:rPr>
+          <w:b/>
+          <w:bCs/>
+        </w:rPr>
+        <w:t>Logical Steps:</w:t>
+      </w:r>
+    </w:p>
+    <w:p>
+      <w:r>
+        <w:t>1. Prompt user to enter a paragraph.</w:t>
+      </w:r>
+    </w:p>
+    <w:p>
+      <w:r>
+        <w:t>2. Collect input line by line until a blank line</w:t>
+      </w:r>
+      <w:r>
+        <w:t>.</w:t>
+      </w:r>
+    </w:p>
+    <w:p>
+      <w:r>
+        <w:t xml:space="preserve">3. </w:t>
+      </w:r>
+      <w:r>
+        <w:t>Combine</w:t>
+      </w:r>
+      <w:r>
+        <w:t xml:space="preserve"> all entered lines into a single paragraph string.</w:t>
+      </w:r>
+    </w:p>
+    <w:p>
+      <w:r>
+        <w:t xml:space="preserve">4. Pass paragraph to sentences_separator to </w:t>
+      </w:r>
+      <w:r>
+        <w:t>get</w:t>
+      </w:r>
+      <w:r>
+        <w:t xml:space="preserve"> sentences.</w:t>
+      </w:r>
+    </w:p>
+    <w:p>
+      <w:r>
+        <w:t>5. Print each sentence and the total number of sentences.</w:t>
+      </w:r>
+    </w:p>
+    <w:p>
+      <w:r>
+        <w:rPr>
+          <w:b/>
+          <w:bCs/>
+        </w:rPr>
+        <w:t>Returns:</w:t>
+      </w:r>
+      <w:r>
+        <w:t xml:space="preserve"> None</w:t>
+      </w:r>
+    </w:p>
+    <w:p>
+      <w:pPr>
+        <w:rPr>
+          <w:b/>
+          <w:bCs/>
+        </w:rPr>
+      </w:pPr>
+      <w:r>
+        <w:rPr>
+          <w:b/>
+          <w:bCs/>
+        </w:rPr>
+        <w:t xml:space="preserve">Link to repository: </w:t>
+      </w:r>
+    </w:p>
+    <w:p>
+      <w:pPr>
+        <w:rPr>
+          <w:b/>
+          <w:bCs/>
+        </w:rPr>
+      </w:pPr>
+      <w:r>
+        <w:rPr>
+          <w:b/>
+          <w:bCs/>
+        </w:rPr>
+        <w:t>Output Screenshot:</w:t>
+      </w:r>
+    </w:p>
+    <w:p>
+      <w:pPr>
+        <w:rPr>
+          <w:b/>
+          <w:bCs/>
+        </w:rPr>
+      </w:pPr>
+      <w:r>
+        <w:rPr>
+          <w:b/>
+          <w:bCs/>
+          <w:noProof/>
+        </w:rPr>
+        <w:drawing>
+          <wp:inline distT="0" distB="0" distL="0" distR="0" wp14:anchorId="7E617B96" wp14:editId="612EBC7D">
+            <wp:extent cx="5943600" cy="1810385"/>
+            <wp:effectExtent l="0" t="0" r="0" b="5715"/>
+            <wp:docPr id="1077692646" name="Picture 1" descr="A screenshot of a computer&#10;&#10;AI-generated content may be incorrect."/>
+            <wp:cNvGraphicFramePr>
+              <a:graphicFrameLocks xmlns:a="http://schemas.openxmlformats.org/drawingml/2006/main" noChangeAspect="1"/>
+            </wp:cNvGraphicFramePr>
+            <a:graphic xmlns:a="http://schemas.openxmlformats.org/drawingml/2006/main">
+              <a:graphicData uri="http://schemas.openxmlformats.org/drawingml/2006/picture">
+                <pic:pic xmlns:pic="http://schemas.openxmlformats.org/drawingml/2006/picture">
+                  <pic:nvPicPr>
+                    <pic:cNvPr id="1077692646" name="Picture 1" descr="A screenshot of a computer&#10;&#10;AI-generated content may be incorrect."/>
+                    <pic:cNvPicPr/>
+                  </pic:nvPicPr>
+                  <pic:blipFill>
+                    <a:blip r:embed="rId4" cstate="print">
+                      <a:extLst>
+                        <a:ext uri="{28A0092B-C50C-407E-A947-70E740481C1C}">
+                          <a14:useLocalDpi xmlns:a14="http://schemas.microsoft.com/office/drawing/2010/main" val="0"/>
+                        </a:ext>
+                      </a:extLst>
+                    </a:blip>
+                    <a:stretch>
+                      <a:fillRect/>
+                    </a:stretch>
+                  </pic:blipFill>
+                  <pic:spPr>
+                    <a:xfrm>
+                      <a:off x="0" y="0"/>
+                      <a:ext cx="5943600" cy="1810385"/>
+                    </a:xfrm>
+                    <a:prstGeom prst="rect">
+                      <a:avLst/>
+                    </a:prstGeom>
+                  </pic:spPr>
+                </pic:pic>
+              </a:graphicData>
+            </a:graphic>
+          </wp:inline>
+        </w:drawing>
+      </w:r>
+    </w:p>
     <w:p/>
     <w:sectPr>
       <w:pgSz w:w="12240" w:h="15840"/>

</xml_diff>